<commit_message>
Added URL redirectType. Added RRs on Zone Create. TXT strings change. Removed SPF records
</commit_message>
<xml_diff>
--- a/doc/DDNS - DNSSEC Practice Statement - Reseller - 1.0.docx
+++ b/doc/DDNS - DNSSEC Practice Statement - Reseller - 1.0.docx
@@ -6,13 +6,8 @@
       <w:pPr>
         <w:pStyle w:val="DocumentTitle"/>
       </w:pPr>
-      <w:proofErr w:type="spellStart"/>
-      <w:r>
-        <w:t>DNSSEC</w:t>
-      </w:r>
-      <w:proofErr w:type="spellEnd"/>
-      <w:r>
-        <w:t xml:space="preserve"> Practice Statement</w:t>
+      <w:r>
+        <w:t>DNSSEC Practice Statement</w:t>
       </w:r>
       <w:r>
         <w:t xml:space="preserve"> – </w:t>
@@ -38,10 +33,8 @@
         <w:rPr>
           <w:noProof/>
         </w:rPr>
-        <w:t>23 July 2014</w:t>
-      </w:r>
-      <w:bookmarkStart w:id="0" w:name="_GoBack"/>
-      <w:bookmarkEnd w:id="0"/>
+        <w:t>1 September 2014</w:t>
+      </w:r>
       <w:r>
         <w:fldChar w:fldCharType="end"/>
       </w:r>
@@ -328,17 +321,8 @@
                 <w:vanish/>
                 <w:lang w:eastAsia="en-AU"/>
               </w:rPr>
-              <w:t xml:space="preserve">Raymond </w:t>
+              <w:t>Raymond Zylstra</w:t>
             </w:r>
-            <w:proofErr w:type="spellStart"/>
-            <w:r>
-              <w:rPr>
-                <w:vanish/>
-                <w:lang w:eastAsia="en-AU"/>
-              </w:rPr>
-              <w:t>Zylstra</w:t>
-            </w:r>
-            <w:proofErr w:type="spellEnd"/>
           </w:p>
         </w:tc>
         <w:tc>
@@ -569,17 +553,8 @@
                 <w:vanish/>
                 <w:lang w:eastAsia="en-AU"/>
               </w:rPr>
-              <w:t xml:space="preserve">Raymond </w:t>
+              <w:t>Raymond Zylstra</w:t>
             </w:r>
-            <w:proofErr w:type="spellStart"/>
-            <w:r>
-              <w:rPr>
-                <w:vanish/>
-                <w:lang w:eastAsia="en-AU"/>
-              </w:rPr>
-              <w:t>Zylstra</w:t>
-            </w:r>
-            <w:proofErr w:type="spellEnd"/>
           </w:p>
         </w:tc>
         <w:tc>
@@ -940,17 +915,8 @@
                 <w:vanish/>
                 <w:lang w:eastAsia="en-AU"/>
               </w:rPr>
-              <w:t xml:space="preserve">Raymond </w:t>
+              <w:t>Raymond Zylstra</w:t>
             </w:r>
-            <w:proofErr w:type="spellStart"/>
-            <w:r>
-              <w:rPr>
-                <w:vanish/>
-                <w:lang w:eastAsia="en-AU"/>
-              </w:rPr>
-              <w:t>Zylstra</w:t>
-            </w:r>
-            <w:proofErr w:type="spellEnd"/>
           </w:p>
         </w:tc>
         <w:tc>
@@ -3286,7 +3252,7 @@
                 <w:noProof/>
                 <w:vanish/>
               </w:rPr>
-              <w:t>2014/07/23 - 17:21:00</w:t>
+              <w:t>2014/07/23 - 17:22:00</w:t>
             </w:r>
             <w:r>
               <w:rPr>
@@ -3393,19 +3359,11 @@
                 <w:sz w:val="18"/>
               </w:rPr>
             </w:pPr>
-            <w:proofErr w:type="spellStart"/>
             <w:r>
               <w:rPr>
                 <w:sz w:val="18"/>
               </w:rPr>
-              <w:t>L8</w:t>
-            </w:r>
-            <w:proofErr w:type="spellEnd"/>
-            <w:r>
-              <w:rPr>
-                <w:sz w:val="18"/>
-              </w:rPr>
-              <w:t>, 10 Queens Rd, Melbourne, Vic 3004, Australia</w:t>
+              <w:t>L8, 10 Queens Rd, Melbourne, Vic 3004, Australia</w:t>
             </w:r>
           </w:p>
         </w:tc>
@@ -3511,13 +3469,14 @@
           <w:listItem w:displayText="Protected" w:value="Protected"/>
         </w:dropDownList>
       </w:sdtPr>
+      <w:sdtEndPr/>
       <w:sdtContent>
         <w:p>
           <w:pPr>
             <w:pStyle w:val="DocumentClassification"/>
           </w:pPr>
           <w:r>
-            <w:t>Confidential</w:t>
+            <w:t>Public</w:t>
           </w:r>
         </w:p>
       </w:sdtContent>
@@ -3529,11 +3488,9 @@
       <w:r>
         <w:t xml:space="preserve">About </w:t>
       </w:r>
-      <w:proofErr w:type="spellStart"/>
       <w:r>
         <w:t>DiscoveryDNS</w:t>
       </w:r>
-      <w:proofErr w:type="spellEnd"/>
     </w:p>
     <w:p>
       <w:r>
@@ -3543,26 +3500,18 @@
         <w:t>1</w:t>
       </w:r>
       <w:r>
-        <w:t xml:space="preserve"> years of experience ARI Registry Services launched </w:t>
-      </w:r>
-      <w:proofErr w:type="spellStart"/>
-      <w:r>
-        <w:t>DiscoveryDNS</w:t>
-      </w:r>
-      <w:proofErr w:type="spellEnd"/>
-      <w:r>
-        <w:t>.</w:t>
+        <w:t xml:space="preserve"> year</w:t>
+      </w:r>
+      <w:bookmarkStart w:id="0" w:name="_GoBack"/>
+      <w:bookmarkEnd w:id="0"/>
+      <w:r>
+        <w:t>s of experience ARI Registry Services launched DiscoveryDNS.</w:t>
       </w:r>
       <w:r>
         <w:t xml:space="preserve"> </w:t>
       </w:r>
-      <w:proofErr w:type="spellStart"/>
-      <w:r>
-        <w:t>DiscoveryDNS</w:t>
-      </w:r>
-      <w:proofErr w:type="spellEnd"/>
-      <w:r>
-        <w:t xml:space="preserve"> provides a global DNS service to ARI Registry Services’ clients around the world.</w:t>
+      <w:r>
+        <w:t>DiscoveryDNS provides a global DNS service to ARI Registry Services’ clients around the world.</w:t>
       </w:r>
     </w:p>
     <w:p>
@@ -8334,43 +8283,27 @@
         <w:t>’</w:t>
       </w:r>
       <w:r>
+        <w:t xml:space="preserve"> DNSSEC Practices Statement</w:t>
+      </w:r>
+      <w:r>
         <w:t xml:space="preserve"> </w:t>
       </w:r>
+      <w:r>
+        <w:t xml:space="preserve">for the </w:t>
+      </w:r>
       <w:proofErr w:type="spellStart"/>
       <w:r>
-        <w:t>DNSSEC</w:t>
+        <w:t>DiscoveryDNS’s</w:t>
       </w:r>
       <w:proofErr w:type="spellEnd"/>
       <w:r>
-        <w:t xml:space="preserve"> Practices Statement</w:t>
-      </w:r>
-      <w:r>
-        <w:t xml:space="preserve"> </w:t>
-      </w:r>
-      <w:r>
-        <w:t xml:space="preserve">for the </w:t>
-      </w:r>
-      <w:proofErr w:type="spellStart"/>
-      <w:r>
-        <w:t>DiscoveryDNS’s</w:t>
-      </w:r>
-      <w:proofErr w:type="spellEnd"/>
-      <w:r>
         <w:t xml:space="preserve"> Reseller DNS system. It states the considerations that </w:t>
       </w:r>
       <w:r>
         <w:t>ARI Registry Services</w:t>
       </w:r>
       <w:r>
-        <w:t xml:space="preserve"> follows in providing </w:t>
-      </w:r>
-      <w:proofErr w:type="spellStart"/>
-      <w:r>
-        <w:t>DNSSEC</w:t>
-      </w:r>
-      <w:proofErr w:type="spellEnd"/>
-      <w:r>
-        <w:t xml:space="preserve"> services for the system</w:t>
+        <w:t xml:space="preserve"> follows in providing DNSSEC services for the system</w:t>
       </w:r>
       <w:r>
         <w:t>.</w:t>
@@ -8405,52 +8338,12 @@
     </w:p>
     <w:p>
       <w:r>
-        <w:t>Domain Name System Security Extensions (</w:t>
-      </w:r>
-      <w:proofErr w:type="spellStart"/>
-      <w:r>
-        <w:t>DNSSEC</w:t>
-      </w:r>
-      <w:proofErr w:type="spellEnd"/>
-      <w:r>
-        <w:t xml:space="preserve">) has been proposed to add data integrity and authentication to the existing Domain Name System (DNS). The </w:t>
-      </w:r>
-      <w:proofErr w:type="spellStart"/>
-      <w:r>
-        <w:t>DNSSEC</w:t>
-      </w:r>
-      <w:proofErr w:type="spellEnd"/>
-      <w:r>
-        <w:t xml:space="preserve"> system asserts trustworthiness of data using a chain of public-private keys. For end users wanting to use </w:t>
-      </w:r>
-      <w:proofErr w:type="spellStart"/>
-      <w:r>
-        <w:t>DNSSEC</w:t>
-      </w:r>
-      <w:proofErr w:type="spellEnd"/>
-      <w:r>
-        <w:t xml:space="preserve"> enabled name servers, </w:t>
-      </w:r>
-      <w:proofErr w:type="spellStart"/>
-      <w:r>
-        <w:t>DNSSEC</w:t>
-      </w:r>
-      <w:proofErr w:type="spellEnd"/>
-      <w:r>
-        <w:t xml:space="preserve"> aware resolvers will be necessary to take advantage of the system. </w:t>
-      </w:r>
-    </w:p>
-    <w:p>
-      <w:r>
-        <w:t xml:space="preserve">RFC 4033, RFC 4034 and RFC 4035 should be read to gain a better understanding of </w:t>
-      </w:r>
-      <w:proofErr w:type="spellStart"/>
-      <w:r>
-        <w:t>DNSSEC</w:t>
-      </w:r>
-      <w:proofErr w:type="spellEnd"/>
-      <w:r>
-        <w:t>.</w:t>
+        <w:t xml:space="preserve">Domain Name System Security Extensions (DNSSEC) has been proposed to add data integrity and authentication to the existing Domain Name System (DNS). The DNSSEC system asserts trustworthiness of data using a chain of public-private keys. For end users wanting to use DNSSEC enabled name servers, DNSSEC aware resolvers will be necessary to take advantage of the system. </w:t>
+      </w:r>
+    </w:p>
+    <w:p>
+      <w:r>
+        <w:t>RFC 4033, RFC 4034 and RFC 4035 should be read to gain a better understanding of DNSSEC.</w:t>
       </w:r>
     </w:p>
     <w:p>
@@ -8511,13 +8404,8 @@
             <w:pPr>
               <w:pStyle w:val="Table-Text"/>
             </w:pPr>
-            <w:proofErr w:type="spellStart"/>
             <w:r>
-              <w:t>DNSSEC</w:t>
-            </w:r>
-            <w:proofErr w:type="spellEnd"/>
-            <w:r>
-              <w:t xml:space="preserve"> Practice Statement</w:t>
+              <w:t>DNSSEC Practice Statement</w:t>
             </w:r>
           </w:p>
         </w:tc>
@@ -8654,15 +8542,7 @@
     </w:p>
     <w:p>
       <w:r>
-        <w:t xml:space="preserve">The following stakeholders of this </w:t>
-      </w:r>
-      <w:proofErr w:type="spellStart"/>
-      <w:r>
-        <w:t>DNSSEC</w:t>
-      </w:r>
-      <w:proofErr w:type="spellEnd"/>
-      <w:r>
-        <w:t xml:space="preserve"> implementation have been identified:</w:t>
+        <w:t>The following stakeholders of this DNSSEC implementation have been identified:</w:t>
       </w:r>
     </w:p>
     <w:tbl>
@@ -8750,15 +8630,7 @@
               <w:t>s</w:t>
             </w:r>
             <w:r>
-              <w:t xml:space="preserve">ing the </w:t>
-            </w:r>
-            <w:proofErr w:type="spellStart"/>
-            <w:r>
-              <w:t>DiscoveryDNS</w:t>
-            </w:r>
-            <w:proofErr w:type="spellEnd"/>
-            <w:r>
-              <w:t xml:space="preserve"> system.</w:t>
+              <w:t>ing the DiscoveryDNS system.</w:t>
             </w:r>
           </w:p>
         </w:tc>
@@ -8947,13 +8819,8 @@
             <w:pPr>
               <w:pStyle w:val="Table-Text"/>
             </w:pPr>
-            <w:proofErr w:type="spellStart"/>
             <w:r>
-              <w:t>DiscoveryDNS</w:t>
-            </w:r>
-            <w:proofErr w:type="spellEnd"/>
-            <w:r>
-              <w:t xml:space="preserve"> Reseller </w:t>
+              <w:t xml:space="preserve">DiscoveryDNS Reseller </w:t>
             </w:r>
             <w:r>
               <w:t>A</w:t>
@@ -9182,19 +9049,11 @@
                 <w:sz w:val="18"/>
               </w:rPr>
             </w:pPr>
-            <w:proofErr w:type="spellStart"/>
             <w:r>
               <w:rPr>
                 <w:sz w:val="18"/>
               </w:rPr>
-              <w:t>L8</w:t>
-            </w:r>
-            <w:proofErr w:type="spellEnd"/>
-            <w:r>
-              <w:rPr>
-                <w:sz w:val="18"/>
-              </w:rPr>
-              <w:t>, 10 Queens Rd, Melbourne, Vic 3004, Australia</w:t>
+              <w:t>L8, 10 Queens Rd, Melbourne, Vic 3004, Australia</w:t>
             </w:r>
           </w:p>
         </w:tc>
@@ -9296,13 +9155,8 @@
       <w:r>
         <w:t xml:space="preserve"> reserves the right to amend the </w:t>
       </w:r>
-      <w:proofErr w:type="spellStart"/>
-      <w:r>
-        <w:t>DNSSEC</w:t>
-      </w:r>
-      <w:proofErr w:type="spellEnd"/>
-      <w:r>
-        <w:t xml:space="preserve"> Practice Statement </w:t>
+      <w:r>
+        <w:t xml:space="preserve">DNSSEC Practice Statement </w:t>
       </w:r>
       <w:r>
         <w:t xml:space="preserve">without notification. </w:t>
@@ -9313,13 +9167,8 @@
       <w:r>
         <w:t xml:space="preserve">pdated or new </w:t>
       </w:r>
-      <w:proofErr w:type="spellStart"/>
-      <w:r>
-        <w:t>DNSSEC</w:t>
-      </w:r>
-      <w:proofErr w:type="spellEnd"/>
-      <w:r>
-        <w:t xml:space="preserve"> Practice Statement </w:t>
+      <w:r>
+        <w:t xml:space="preserve">DNSSEC Practice Statement </w:t>
       </w:r>
       <w:r>
         <w:t xml:space="preserve">will be published as specified in Section </w:t>
@@ -9379,13 +9228,8 @@
       <w:r>
         <w:t xml:space="preserve"> publishes this </w:t>
       </w:r>
-      <w:proofErr w:type="spellStart"/>
-      <w:r>
-        <w:t>DNSSEC</w:t>
-      </w:r>
-      <w:proofErr w:type="spellEnd"/>
-      <w:r>
-        <w:t xml:space="preserve"> Practice Statement</w:t>
+      <w:r>
+        <w:t>DNSSEC Practice Statement</w:t>
       </w:r>
       <w:r>
         <w:t xml:space="preserve"> </w:t>
@@ -9417,15 +9261,7 @@
         <w:t>ARI Registry Services</w:t>
       </w:r>
       <w:r>
-        <w:t xml:space="preserve"> maintains a mailing list which will notify of policy changes specific to </w:t>
-      </w:r>
-      <w:proofErr w:type="spellStart"/>
-      <w:r>
-        <w:t>DNSSEC</w:t>
-      </w:r>
-      <w:proofErr w:type="spellEnd"/>
-      <w:r>
-        <w:t xml:space="preserve"> and will contain alerts in the event of an emergency key rollover.</w:t>
+        <w:t xml:space="preserve"> maintains a mailing list which will notify of policy changes specific to DNSSEC and will contain alerts in the event of an emergency key rollover.</w:t>
       </w:r>
     </w:p>
     <w:tbl>
@@ -9567,15 +9403,7 @@
         <w:t>ARI Registry Services</w:t>
       </w:r>
       <w:r>
-        <w:t xml:space="preserve"> will take all the necessary measures to protect information and material that is of a secure nature with respect to </w:t>
-      </w:r>
-      <w:proofErr w:type="spellStart"/>
-      <w:r>
-        <w:t>DNSSEC</w:t>
-      </w:r>
-      <w:proofErr w:type="spellEnd"/>
-      <w:r>
-        <w:t>. These measures will be commensurate with the nature of such information and material being secured.</w:t>
+        <w:t xml:space="preserve"> will take all the necessary measures to protect information and material that is of a secure nature with respect to DNSSEC. These measures will be commensurate with the nature of such information and material being secured.</w:t>
       </w:r>
     </w:p>
     <w:p>
@@ -9616,15 +9444,7 @@
         <w:t>ARI Registry Services</w:t>
       </w:r>
       <w:r>
-        <w:t xml:space="preserve"> </w:t>
-      </w:r>
-      <w:proofErr w:type="spellStart"/>
-      <w:r>
-        <w:t>DiscoveryDNS</w:t>
-      </w:r>
-      <w:proofErr w:type="spellEnd"/>
-      <w:r>
-        <w:t xml:space="preserve"> Reseller system.</w:t>
+        <w:t xml:space="preserve"> DiscoveryDNS Reseller system.</w:t>
       </w:r>
     </w:p>
     <w:p>
@@ -9934,13 +9754,8 @@
       </w:r>
     </w:p>
     <w:p>
-      <w:proofErr w:type="spellStart"/>
-      <w:r>
-        <w:t>N+1</w:t>
-      </w:r>
-      <w:proofErr w:type="spellEnd"/>
-      <w:r>
-        <w:t xml:space="preserve"> power is utilised at all selected data centres to maximise uptime availability. Uninterruptible Power Supply (UPS) systems are used to prevent power spikes, surges, and brownouts, and redundant backup diesel generators provide additional runtime. Alerts are set on all power provision systems to allow </w:t>
+      <w:r>
+        <w:t xml:space="preserve">N+1 power is utilised at all selected data centres to maximise uptime availability. Uninterruptible Power Supply (UPS) systems are used to prevent power spikes, surges, and brownouts, and redundant backup diesel generators provide additional runtime. Alerts are set on all power provision systems to allow </w:t>
       </w:r>
       <w:r>
         <w:t>ARI Registry Services</w:t>
@@ -9951,15 +9766,7 @@
     </w:p>
     <w:p>
       <w:r>
-        <w:t xml:space="preserve">Similarly </w:t>
-      </w:r>
-      <w:proofErr w:type="spellStart"/>
-      <w:r>
-        <w:t>N+1</w:t>
-      </w:r>
-      <w:proofErr w:type="spellEnd"/>
-      <w:r>
-        <w:t xml:space="preserve"> monitored air conditioning at data centres is configured to provide maximum temperature control for the installed equipment in order to provide a stable operating environment.</w:t>
+        <w:t>Similarly N+1 monitored air conditioning at data centres is configured to provide maximum temperature control for the installed equipment in order to provide a stable operating environment.</w:t>
       </w:r>
     </w:p>
     <w:p>
@@ -10043,13 +9850,8 @@
       </w:r>
     </w:p>
     <w:p>
-      <w:proofErr w:type="spellStart"/>
-      <w:r>
-        <w:t>DNSSEC</w:t>
-      </w:r>
-      <w:proofErr w:type="spellEnd"/>
-      <w:r>
-        <w:t xml:space="preserve"> components and necessary data is stored off-site regularly as part of backup and disaster recovery. Such data is protected by reasonably secure means and has access restrictions that are similar to those implemented for online systems and data.</w:t>
+      <w:r>
+        <w:t>DNSSEC components and necessary data is stored off-site regularly as part of backup and disaster recovery. Such data is protected by reasonably secure means and has access restrictions that are similar to those implemented for online systems and data.</w:t>
       </w:r>
     </w:p>
     <w:p>
@@ -10084,23 +9886,7 @@
         <w:t>ARI Registry Services</w:t>
       </w:r>
       <w:r>
-        <w:t xml:space="preserve"> has implemented for providing </w:t>
-      </w:r>
-      <w:proofErr w:type="spellStart"/>
-      <w:r>
-        <w:t>DNSSEC</w:t>
-      </w:r>
-      <w:proofErr w:type="spellEnd"/>
-      <w:r>
-        <w:t xml:space="preserve"> services for the </w:t>
-      </w:r>
-      <w:proofErr w:type="spellStart"/>
-      <w:r>
-        <w:t>DiscoveryDNS</w:t>
-      </w:r>
-      <w:proofErr w:type="spellEnd"/>
-      <w:r>
-        <w:t xml:space="preserve"> Reseller DNS system. These procedures require corresponding roles as below:</w:t>
+        <w:t xml:space="preserve"> has implemented for providing DNSSEC services for the DiscoveryDNS Reseller DNS system. These procedures require corresponding roles as below:</w:t>
       </w:r>
     </w:p>
     <w:tbl>
@@ -10248,13 +10034,8 @@
             <w:pPr>
               <w:pStyle w:val="Table-Text"/>
             </w:pPr>
-            <w:proofErr w:type="spellStart"/>
             <w:r>
-              <w:t>KSK</w:t>
-            </w:r>
-            <w:proofErr w:type="spellEnd"/>
-            <w:r>
-              <w:t xml:space="preserve"> rollover</w:t>
+              <w:t>KSK rollover</w:t>
             </w:r>
           </w:p>
         </w:tc>
@@ -10302,29 +10083,13 @@
         <w:t>ARI Registry Services</w:t>
       </w:r>
       <w:r>
-        <w:t xml:space="preserve"> requires all personnel dealing with secure </w:t>
-      </w:r>
-      <w:proofErr w:type="spellStart"/>
-      <w:r>
-        <w:t>DNSSEC</w:t>
-      </w:r>
-      <w:proofErr w:type="spellEnd"/>
-      <w:r>
-        <w:t xml:space="preserve"> material and systems to have completed a National Police Check with the Australian Federal Police. </w:t>
+        <w:t xml:space="preserve"> requires all personnel dealing with secure DNSSEC material and systems to have completed a National Police Check with the Australian Federal Police. </w:t>
       </w:r>
       <w:r>
         <w:t>ARI Registry Services</w:t>
       </w:r>
       <w:r>
-        <w:t xml:space="preserve"> reserves the right to interpret the findings of the National Police Check equitably with respect to the secure nature of this </w:t>
-      </w:r>
-      <w:proofErr w:type="spellStart"/>
-      <w:r>
-        <w:t>DNSSEC</w:t>
-      </w:r>
-      <w:proofErr w:type="spellEnd"/>
-      <w:r>
-        <w:t xml:space="preserve"> implementation as covered by the </w:t>
+        <w:t xml:space="preserve"> reserves the right to interpret the findings of the National Police Check equitably with respect to the secure nature of this DNSSEC implementation as covered by the </w:t>
       </w:r>
       <w:r>
         <w:t>ARI Registry Services</w:t>
@@ -10408,15 +10173,7 @@
     </w:p>
     <w:p>
       <w:r>
-        <w:t xml:space="preserve">Each person who fulfils a </w:t>
-      </w:r>
-      <w:proofErr w:type="spellStart"/>
-      <w:r>
-        <w:t>DNSSEC</w:t>
-      </w:r>
-      <w:proofErr w:type="spellEnd"/>
-      <w:r>
-        <w:t xml:space="preserve"> role must:</w:t>
+        <w:t>Each person who fulfils a DNSSEC role must:</w:t>
       </w:r>
     </w:p>
     <w:p>
@@ -10472,15 +10229,7 @@
     </w:p>
     <w:p>
       <w:r>
-        <w:t xml:space="preserve">A National Police Check conducted by the Australian Federal Police must be completed prior to taking part in </w:t>
-      </w:r>
-      <w:proofErr w:type="spellStart"/>
-      <w:r>
-        <w:t>DNSSEC</w:t>
-      </w:r>
-      <w:proofErr w:type="spellEnd"/>
-      <w:r>
-        <w:t xml:space="preserve"> tasks. </w:t>
+        <w:t xml:space="preserve">A National Police Check conducted by the Australian Federal Police must be completed prior to taking part in DNSSEC tasks. </w:t>
       </w:r>
     </w:p>
     <w:p>
@@ -10499,29 +10248,13 @@
     </w:p>
     <w:p>
       <w:r>
-        <w:t xml:space="preserve">Each person who is responsible for </w:t>
-      </w:r>
-      <w:proofErr w:type="spellStart"/>
-      <w:r>
-        <w:t>DNSSEC</w:t>
-      </w:r>
-      <w:proofErr w:type="spellEnd"/>
-      <w:r>
-        <w:t xml:space="preserve"> tasks must have attended an </w:t>
+        <w:t xml:space="preserve">Each person who is responsible for DNSSEC tasks must have attended an </w:t>
       </w:r>
       <w:r>
         <w:t>ARI Registry Services</w:t>
       </w:r>
       <w:r>
-        <w:t xml:space="preserve"> </w:t>
-      </w:r>
-      <w:proofErr w:type="spellStart"/>
-      <w:r>
-        <w:t>DNSSEC</w:t>
-      </w:r>
-      <w:proofErr w:type="spellEnd"/>
-      <w:r>
-        <w:t xml:space="preserve"> training session and be fully qualified to perform that function.</w:t>
+        <w:t xml:space="preserve"> DNSSEC training session and be fully qualified to perform that function.</w:t>
       </w:r>
     </w:p>
     <w:p>
@@ -10545,15 +10278,7 @@
         <w:t>ARI Registry Services</w:t>
       </w:r>
       <w:r>
-        <w:t xml:space="preserve"> rotates the responsibility for </w:t>
-      </w:r>
-      <w:proofErr w:type="spellStart"/>
-      <w:r>
-        <w:t>DNSSEC</w:t>
-      </w:r>
-      <w:proofErr w:type="spellEnd"/>
-      <w:r>
-        <w:t xml:space="preserve"> related tasks between staff </w:t>
+        <w:t xml:space="preserve"> rotates the responsibility for DNSSEC related tasks between staff </w:t>
       </w:r>
       <w:r>
         <w:t>that</w:t>
@@ -10575,15 +10300,7 @@
         <w:t>ARI Registry Services</w:t>
       </w:r>
       <w:r>
-        <w:t xml:space="preserve"> will conduct investigations where it detects or is made aware of unauthorised actions on the </w:t>
-      </w:r>
-      <w:proofErr w:type="spellStart"/>
-      <w:r>
-        <w:t>DNSSEC</w:t>
-      </w:r>
-      <w:proofErr w:type="spellEnd"/>
-      <w:r>
-        <w:t xml:space="preserve"> environment. The company will take necessary disciplinary action should such action be warranted.</w:t>
+        <w:t xml:space="preserve"> will conduct investigations where it detects or is made aware of unauthorised actions on the DNSSEC environment. The company will take necessary disciplinary action should such action be warranted.</w:t>
       </w:r>
     </w:p>
     <w:p>
@@ -10596,15 +10313,7 @@
     </w:p>
     <w:p>
       <w:r>
-        <w:t xml:space="preserve">Contractors and consultants are not authorised to participate in secure </w:t>
-      </w:r>
-      <w:proofErr w:type="spellStart"/>
-      <w:r>
-        <w:t>DNSSEC</w:t>
-      </w:r>
-      <w:proofErr w:type="spellEnd"/>
-      <w:r>
-        <w:t xml:space="preserve"> tasks.</w:t>
+        <w:t>Contractors and consultants are not authorised to participate in secure DNSSEC tasks.</w:t>
       </w:r>
     </w:p>
     <w:p>
@@ -11273,15 +10982,7 @@
     </w:p>
     <w:p>
       <w:r>
-        <w:t xml:space="preserve">Any event that may cause or has caused an outage, damage to the system or disruption to service is classified as an incident. Any event that is an incident and has resulted in exposure of private </w:t>
-      </w:r>
-      <w:proofErr w:type="spellStart"/>
-      <w:r>
-        <w:t>DNSSEC</w:t>
-      </w:r>
-      <w:proofErr w:type="spellEnd"/>
-      <w:r>
-        <w:t xml:space="preserve"> components is classified as a compromise. Incidents are addressed using </w:t>
+        <w:t xml:space="preserve">Any event that may cause or has caused an outage, damage to the system or disruption to service is classified as an incident. Any event that is an incident and has resulted in exposure of private DNSSEC components is classified as a compromise. Incidents are addressed using </w:t>
       </w:r>
       <w:r>
         <w:t xml:space="preserve">ARI Registry </w:t>
@@ -11313,23 +11014,7 @@
         <w:t>ARI Registry Services</w:t>
       </w:r>
       <w:r>
-        <w:t xml:space="preserve"> will take the necessary measures to re-instate a secure state. This may involve rolling over the </w:t>
-      </w:r>
-      <w:proofErr w:type="spellStart"/>
-      <w:r>
-        <w:t>ZSK</w:t>
-      </w:r>
-      <w:proofErr w:type="spellEnd"/>
-      <w:r>
-        <w:t xml:space="preserve">(s), </w:t>
-      </w:r>
-      <w:proofErr w:type="spellStart"/>
-      <w:r>
-        <w:t>KSK</w:t>
-      </w:r>
-      <w:proofErr w:type="spellEnd"/>
-      <w:r>
-        <w:t>(s) or both.</w:t>
+        <w:t xml:space="preserve"> will take the necessary measures to re-instate a secure state. This may involve rolling over the ZSK(s), KSK(s) or both.</w:t>
       </w:r>
     </w:p>
     <w:p>
@@ -11367,23 +11052,7 @@
     </w:p>
     <w:p>
       <w:r>
-        <w:t xml:space="preserve">An emergency </w:t>
-      </w:r>
-      <w:proofErr w:type="spellStart"/>
-      <w:r>
-        <w:t>ZSK</w:t>
-      </w:r>
-      <w:proofErr w:type="spellEnd"/>
-      <w:r>
-        <w:t xml:space="preserve"> and </w:t>
-      </w:r>
-      <w:proofErr w:type="spellStart"/>
-      <w:r>
-        <w:t>KSK</w:t>
-      </w:r>
-      <w:proofErr w:type="spellEnd"/>
-      <w:r>
-        <w:t xml:space="preserve"> rollover will be carried out in the event that </w:t>
+        <w:t xml:space="preserve">An emergency ZSK and KSK rollover will be carried out in the event that </w:t>
       </w:r>
       <w:r>
         <w:t>ARI Registry Services</w:t>
@@ -11401,15 +11070,7 @@
         <w:t>ARI Registry Services</w:t>
       </w:r>
       <w:r>
-        <w:t xml:space="preserve"> will notify the public through an update on the </w:t>
-      </w:r>
-      <w:proofErr w:type="spellStart"/>
-      <w:r>
-        <w:t>DNSSEC</w:t>
-      </w:r>
-      <w:proofErr w:type="spellEnd"/>
-      <w:r>
-        <w:t xml:space="preserve"> website and mailing list discussed in section </w:t>
+        <w:t xml:space="preserve"> will notify the public through an update on the DNSSEC website and mailing list discussed in section </w:t>
       </w:r>
       <w:r>
         <w:fldChar w:fldCharType="begin"/>
@@ -11443,15 +11104,7 @@
     </w:p>
     <w:p>
       <w:r>
-        <w:t xml:space="preserve">Business continuity planning and disaster recovery for </w:t>
-      </w:r>
-      <w:proofErr w:type="spellStart"/>
-      <w:r>
-        <w:t>DNSSEC</w:t>
-      </w:r>
-      <w:proofErr w:type="spellEnd"/>
-      <w:r>
-        <w:t xml:space="preserve"> is carried out in accordance with </w:t>
+        <w:t xml:space="preserve">Business continuity planning and disaster recovery for DNSSEC is carried out in accordance with </w:t>
       </w:r>
       <w:r>
         <w:t xml:space="preserve">ARI Registry </w:t>
@@ -11522,23 +11175,10 @@
         <w:t>ARI Registry Services</w:t>
       </w:r>
       <w:r>
-        <w:t xml:space="preserve"> has in place for the operation of </w:t>
-      </w:r>
-      <w:proofErr w:type="spellStart"/>
-      <w:r>
-        <w:t>DNSSEC</w:t>
-      </w:r>
-      <w:proofErr w:type="spellEnd"/>
-      <w:r>
-        <w:t xml:space="preserve"> within the Reseller system presented as a summary for purposes of this </w:t>
-      </w:r>
-      <w:proofErr w:type="spellStart"/>
-      <w:r>
-        <w:t>DNSSEC</w:t>
-      </w:r>
-      <w:proofErr w:type="spellEnd"/>
-      <w:r>
-        <w:t xml:space="preserve"> Practice Statement</w:t>
+        <w:t xml:space="preserve"> has in place for the operation of DNSSEC within the Reseller system presented as a summary for purposes of this </w:t>
+      </w:r>
+      <w:r>
+        <w:t>DNSSEC Practice Statement</w:t>
       </w:r>
       <w:r>
         <w:t>.</w:t>
@@ -11550,10 +11190,7 @@
       </w:pPr>
       <w:bookmarkStart w:id="33" w:name="_Toc393899466"/>
       <w:r>
-        <w:t>Key pair generatio</w:t>
-      </w:r>
-      <w:r>
-        <w:t>n and installation</w:t>
+        <w:t>Key pair generation and installation</w:t>
       </w:r>
       <w:bookmarkEnd w:id="33"/>
     </w:p>
@@ -11567,31 +11204,7 @@
     </w:p>
     <w:p>
       <w:r>
-        <w:t xml:space="preserve">The generation of </w:t>
-      </w:r>
-      <w:proofErr w:type="spellStart"/>
-      <w:r>
-        <w:t>KSK</w:t>
-      </w:r>
-      <w:proofErr w:type="spellEnd"/>
-      <w:r>
-        <w:t xml:space="preserve"> and </w:t>
-      </w:r>
-      <w:proofErr w:type="spellStart"/>
-      <w:r>
-        <w:t>ZSK</w:t>
-      </w:r>
-      <w:proofErr w:type="spellEnd"/>
-      <w:r>
-        <w:t xml:space="preserve"> is carried out automatically by the Reseller system at the time of requesting </w:t>
-      </w:r>
-      <w:proofErr w:type="spellStart"/>
-      <w:r>
-        <w:t>DNSSEC</w:t>
-      </w:r>
-      <w:proofErr w:type="spellEnd"/>
-      <w:r>
-        <w:t xml:space="preserve"> signing through the API. The Key Pairs are generated on a separate system not connected to the internet.</w:t>
+        <w:t>The generation of KSK and ZSK is carried out automatically by the Reseller system at the time of requesting DNSSEC signing through the API. The Key Pairs are generated on a separate system not connected to the internet.</w:t>
       </w:r>
     </w:p>
     <w:p>
@@ -11614,15 +11227,7 @@
     </w:p>
     <w:p>
       <w:r>
-        <w:t xml:space="preserve">The </w:t>
-      </w:r>
-      <w:proofErr w:type="spellStart"/>
-      <w:r>
-        <w:t>DNSKEY</w:t>
-      </w:r>
-      <w:proofErr w:type="spellEnd"/>
-      <w:r>
-        <w:t xml:space="preserve"> is published in the DNS zone.</w:t>
+        <w:t>The DNSKEY is published in the DNS zone.</w:t>
       </w:r>
     </w:p>
     <w:p>
@@ -11684,23 +11289,10 @@
     </w:p>
     <w:p>
       <w:r>
-        <w:t xml:space="preserve">Keys will be used in accordance with the </w:t>
-      </w:r>
-      <w:proofErr w:type="spellStart"/>
-      <w:r>
-        <w:t>DNSSEC</w:t>
-      </w:r>
-      <w:proofErr w:type="spellEnd"/>
-      <w:r>
-        <w:t xml:space="preserve"> implementation defined in this </w:t>
-      </w:r>
-      <w:proofErr w:type="spellStart"/>
-      <w:r>
-        <w:t>DNSSEC</w:t>
-      </w:r>
-      <w:proofErr w:type="spellEnd"/>
-      <w:r>
-        <w:t xml:space="preserve"> Practice Statement</w:t>
+        <w:t xml:space="preserve">Keys will be used in accordance with the DNSSEC implementation defined in this </w:t>
+      </w:r>
+      <w:r>
+        <w:t>DNSSEC Practice Statement</w:t>
       </w:r>
       <w:r>
         <w:t xml:space="preserve"> and other relevant documents such as agreements stated in Section </w:t>
@@ -11876,15 +11468,7 @@
     </w:p>
     <w:p>
       <w:r>
-        <w:t xml:space="preserve">A private key is deactivated by removing all signatures that deem the key valid and subsequently removing the </w:t>
-      </w:r>
-      <w:proofErr w:type="spellStart"/>
-      <w:r>
-        <w:t>DNSKEY</w:t>
-      </w:r>
-      <w:proofErr w:type="spellEnd"/>
-      <w:r>
-        <w:t xml:space="preserve"> record from the zone. This is also performed as an automated action by the Reseller System.</w:t>
+        <w:t>A private key is deactivated by removing all signatures that deem the key valid and subsequently removing the DNSKEY record from the zone. This is also performed as an automated action by the Reseller System.</w:t>
       </w:r>
     </w:p>
     <w:p>
@@ -11950,10 +11534,7 @@
         <w:pStyle w:val="Heading3"/>
       </w:pPr>
       <w:r>
-        <w:t>K</w:t>
-      </w:r>
-      <w:r>
-        <w:t>ey usage periods</w:t>
+        <w:t>Key usage periods</w:t>
       </w:r>
     </w:p>
     <w:tbl>
@@ -12009,11 +11590,9 @@
             <w:pPr>
               <w:pStyle w:val="Table-Text"/>
             </w:pPr>
-            <w:proofErr w:type="spellStart"/>
             <w:r>
               <w:t>KSK</w:t>
             </w:r>
-            <w:proofErr w:type="spellEnd"/>
           </w:p>
         </w:tc>
         <w:tc>
@@ -12042,11 +11621,9 @@
             <w:pPr>
               <w:pStyle w:val="Table-Text"/>
             </w:pPr>
-            <w:proofErr w:type="spellStart"/>
             <w:r>
               <w:t>ZSK</w:t>
             </w:r>
-            <w:proofErr w:type="spellEnd"/>
           </w:p>
         </w:tc>
         <w:tc>
@@ -12112,10 +11689,7 @@
     </w:p>
     <w:p>
       <w:r>
-        <w:t>Activation data is securely generated and is protected by a confidentiality agre</w:t>
-      </w:r>
-      <w:r>
-        <w:t xml:space="preserve">ement between </w:t>
+        <w:t xml:space="preserve">Activation data is securely generated and is protected by a confidentiality agreement between </w:t>
       </w:r>
       <w:r>
         <w:t>ARI Registry Services</w:t>
@@ -12159,23 +11733,7 @@
     </w:p>
     <w:p>
       <w:r>
-        <w:t xml:space="preserve">Networks for secure </w:t>
-      </w:r>
-      <w:proofErr w:type="spellStart"/>
-      <w:r>
-        <w:t>DNSSEC</w:t>
-      </w:r>
-      <w:proofErr w:type="spellEnd"/>
-      <w:r>
-        <w:t xml:space="preserve"> infrastructure are segregated using firewalls. Audit logs are kept for all sensitive </w:t>
-      </w:r>
-      <w:proofErr w:type="spellStart"/>
-      <w:r>
-        <w:t>DNSSEC</w:t>
-      </w:r>
-      <w:proofErr w:type="spellEnd"/>
-      <w:r>
-        <w:t xml:space="preserve"> operations and archived for investigative purposes should security breaches be suspected or detected. Systems are divided into their applicability (e.g. frontend and backend) and user </w:t>
+        <w:t xml:space="preserve">Networks for secure DNSSEC infrastructure are segregated using firewalls. Audit logs are kept for all sensitive DNSSEC operations and archived for investigative purposes should security breaches be suspected or detected. Systems are divided into their applicability (e.g. frontend and backend) and user </w:t>
       </w:r>
       <w:r>
         <w:lastRenderedPageBreak/>
@@ -12215,13 +11773,8 @@
       <w:pPr>
         <w:pStyle w:val="BulletedList"/>
       </w:pPr>
-      <w:proofErr w:type="spellStart"/>
-      <w:r>
-        <w:t>DNSSEC</w:t>
-      </w:r>
-      <w:proofErr w:type="spellEnd"/>
-      <w:r>
-        <w:t xml:space="preserve"> signatures.</w:t>
+      <w:r>
+        <w:t>DNSSEC signatures.</w:t>
       </w:r>
     </w:p>
     <w:p>
@@ -12229,15 +11782,7 @@
         <w:t>ARI Registry Services</w:t>
       </w:r>
       <w:r>
-        <w:t xml:space="preserve"> synchronises its timeservers with stratum 2 or 3 timeservers. All manually recorded times are stated in time that is local to the location of record. All automatically recorded times are in </w:t>
-      </w:r>
-      <w:proofErr w:type="spellStart"/>
-      <w:r>
-        <w:t>UTC</w:t>
-      </w:r>
-      <w:proofErr w:type="spellEnd"/>
-      <w:r>
-        <w:t>.</w:t>
+        <w:t xml:space="preserve"> synchronises its timeservers with stratum 2 or 3 timeservers. All manually recorded times are stated in time that is local to the location of record. All automatically recorded times are in UTC.</w:t>
       </w:r>
     </w:p>
     <w:p>
@@ -12249,10 +11794,7 @@
         <w:t>Life</w:t>
       </w:r>
       <w:r>
-        <w:t>cycle technic</w:t>
-      </w:r>
-      <w:r>
-        <w:t>al controls</w:t>
+        <w:t>cycle technical controls</w:t>
       </w:r>
       <w:bookmarkEnd w:id="41"/>
     </w:p>
@@ -12359,29 +11901,88 @@
         <w:t>ARI Registry Services</w:t>
       </w:r>
       <w:r>
-        <w:t xml:space="preserve"> uses a split key signing method. The </w:t>
-      </w:r>
-      <w:proofErr w:type="spellStart"/>
-      <w:r>
-        <w:t>RSA</w:t>
-      </w:r>
-      <w:proofErr w:type="spellEnd"/>
-      <w:r>
-        <w:t xml:space="preserve"> algorithm with a key length of 2048 bits is used for the </w:t>
-      </w:r>
-      <w:proofErr w:type="spellStart"/>
-      <w:r>
-        <w:t>KSK</w:t>
-      </w:r>
-      <w:proofErr w:type="spellEnd"/>
-      <w:r>
-        <w:t xml:space="preserve"> and 1280 bits is used for the </w:t>
-      </w:r>
-      <w:proofErr w:type="spellStart"/>
-      <w:r>
-        <w:t>ZSK</w:t>
-      </w:r>
-      <w:proofErr w:type="spellEnd"/>
+        <w:t xml:space="preserve"> uses a split key signing method. The RSA algorithm with a key length of 2048 bits is used for the KSK and 1280 bits is used for the ZSK.</w:t>
+      </w:r>
+    </w:p>
+    <w:p>
+      <w:pPr>
+        <w:pStyle w:val="Heading2"/>
+      </w:pPr>
+      <w:bookmarkStart w:id="44" w:name="_Toc393899476"/>
+      <w:r>
+        <w:t>Authenticated denial of existence</w:t>
+      </w:r>
+      <w:bookmarkEnd w:id="44"/>
+    </w:p>
+    <w:p>
+      <w:r>
+        <w:t>NSEC is used to provide authenticated denial of existence.</w:t>
+      </w:r>
+    </w:p>
+    <w:p>
+      <w:pPr>
+        <w:pStyle w:val="Heading2"/>
+      </w:pPr>
+      <w:bookmarkStart w:id="45" w:name="_Toc393899477"/>
+      <w:r>
+        <w:t>Signature format</w:t>
+      </w:r>
+      <w:bookmarkEnd w:id="45"/>
+    </w:p>
+    <w:p>
+      <w:r>
+        <w:t>Signatures are generated using SHA256 hashes.</w:t>
+      </w:r>
+    </w:p>
+    <w:p>
+      <w:pPr>
+        <w:pStyle w:val="Heading2"/>
+      </w:pPr>
+      <w:bookmarkStart w:id="46" w:name="_Toc393899478"/>
+      <w:r>
+        <w:t>Key roll-over</w:t>
+      </w:r>
+      <w:bookmarkEnd w:id="46"/>
+    </w:p>
+    <w:p>
+      <w:r>
+        <w:t xml:space="preserve">The ZSK rollover is every </w:t>
+      </w:r>
+      <w:r>
+        <w:t>90 days</w:t>
+      </w:r>
+      <w:r>
+        <w:t xml:space="preserve"> using a pre-publish method.</w:t>
+      </w:r>
+    </w:p>
+    <w:p>
+      <w:r>
+        <w:t xml:space="preserve">KSK considered cryptographically secure enough that the complexities and risks of the multiparty rollover are not necessary, thus the </w:t>
+      </w:r>
+      <w:r>
+        <w:t>K</w:t>
+      </w:r>
+      <w:r>
+        <w:t>SK is never rotated.</w:t>
+      </w:r>
+    </w:p>
+    <w:p>
+      <w:pPr>
+        <w:pStyle w:val="Heading2"/>
+      </w:pPr>
+      <w:bookmarkStart w:id="47" w:name="_Toc393899479"/>
+      <w:r>
+        <w:t>Signature Lifetime and Re-Signing Frequency</w:t>
+      </w:r>
+      <w:bookmarkEnd w:id="47"/>
+    </w:p>
+    <w:p>
+      <w:r>
+        <w:t xml:space="preserve">Signatures are valid for 30 days. Signatures are automatically regenerated every </w:t>
+      </w:r>
+      <w:r>
+        <w:t>50% to 75% of this time</w:t>
+      </w:r>
       <w:r>
         <w:t>.</w:t>
       </w:r>
@@ -12390,120 +11991,6 @@
       <w:pPr>
         <w:pStyle w:val="Heading2"/>
       </w:pPr>
-      <w:bookmarkStart w:id="44" w:name="_Toc393899476"/>
-      <w:r>
-        <w:t>Authenticated denial of existence</w:t>
-      </w:r>
-      <w:bookmarkEnd w:id="44"/>
-    </w:p>
-    <w:p>
-      <w:proofErr w:type="spellStart"/>
-      <w:r>
-        <w:t>NSEC</w:t>
-      </w:r>
-      <w:proofErr w:type="spellEnd"/>
-      <w:r>
-        <w:t xml:space="preserve"> is used to provide authenticated denial of existence.</w:t>
-      </w:r>
-    </w:p>
-    <w:p>
-      <w:pPr>
-        <w:pStyle w:val="Heading2"/>
-      </w:pPr>
-      <w:bookmarkStart w:id="45" w:name="_Toc393899477"/>
-      <w:r>
-        <w:t>Signature format</w:t>
-      </w:r>
-      <w:bookmarkEnd w:id="45"/>
-    </w:p>
-    <w:p>
-      <w:r>
-        <w:t xml:space="preserve">Signatures are generated using </w:t>
-      </w:r>
-      <w:proofErr w:type="spellStart"/>
-      <w:r>
-        <w:t>SHA256</w:t>
-      </w:r>
-      <w:proofErr w:type="spellEnd"/>
-      <w:r>
-        <w:t xml:space="preserve"> hashes.</w:t>
-      </w:r>
-    </w:p>
-    <w:p>
-      <w:pPr>
-        <w:pStyle w:val="Heading2"/>
-      </w:pPr>
-      <w:bookmarkStart w:id="46" w:name="_Toc393899478"/>
-      <w:r>
-        <w:t>Key roll-over</w:t>
-      </w:r>
-      <w:bookmarkEnd w:id="46"/>
-    </w:p>
-    <w:p>
-      <w:r>
-        <w:t xml:space="preserve">The </w:t>
-      </w:r>
-      <w:proofErr w:type="spellStart"/>
-      <w:r>
-        <w:t>ZSK</w:t>
-      </w:r>
-      <w:proofErr w:type="spellEnd"/>
-      <w:r>
-        <w:t xml:space="preserve"> rollover is every </w:t>
-      </w:r>
-      <w:r>
-        <w:t>90 days</w:t>
-      </w:r>
-      <w:r>
-        <w:t xml:space="preserve"> using a pre-publish method.</w:t>
-      </w:r>
-    </w:p>
-    <w:p>
-      <w:proofErr w:type="spellStart"/>
-      <w:r>
-        <w:t>KSK</w:t>
-      </w:r>
-      <w:proofErr w:type="spellEnd"/>
-      <w:r>
-        <w:t xml:space="preserve"> considered cryptographically secure enough that the complexities and risks of the multiparty rollover are not necessary, thus the </w:t>
-      </w:r>
-      <w:proofErr w:type="spellStart"/>
-      <w:r>
-        <w:t>K</w:t>
-      </w:r>
-      <w:r>
-        <w:t>SK</w:t>
-      </w:r>
-      <w:proofErr w:type="spellEnd"/>
-      <w:r>
-        <w:t xml:space="preserve"> is never rotated.</w:t>
-      </w:r>
-    </w:p>
-    <w:p>
-      <w:pPr>
-        <w:pStyle w:val="Heading2"/>
-      </w:pPr>
-      <w:bookmarkStart w:id="47" w:name="_Toc393899479"/>
-      <w:r>
-        <w:t>Signature Lifetime and Re-Signing Frequency</w:t>
-      </w:r>
-      <w:bookmarkEnd w:id="47"/>
-    </w:p>
-    <w:p>
-      <w:r>
-        <w:t xml:space="preserve">Signatures are valid for 30 days. Signatures are automatically regenerated every </w:t>
-      </w:r>
-      <w:r>
-        <w:t>50% to 75% of this time</w:t>
-      </w:r>
-      <w:r>
-        <w:t>.</w:t>
-      </w:r>
-    </w:p>
-    <w:p>
-      <w:pPr>
-        <w:pStyle w:val="Heading2"/>
-      </w:pPr>
       <w:bookmarkStart w:id="48" w:name="_Toc393899480"/>
       <w:r>
         <w:t>Verification of resource records</w:t>
@@ -12521,15 +12008,7 @@
         <w:t>Services’</w:t>
       </w:r>
       <w:r>
-        <w:t xml:space="preserve"> standard monitoring process. This includes verifying </w:t>
-      </w:r>
-      <w:proofErr w:type="spellStart"/>
-      <w:r>
-        <w:t>DNSSEC</w:t>
-      </w:r>
-      <w:proofErr w:type="spellEnd"/>
-      <w:r>
-        <w:t xml:space="preserve"> material.</w:t>
+        <w:t xml:space="preserve"> standard monitoring process. This includes verifying DNSSEC material.</w:t>
       </w:r>
     </w:p>
     <w:p>
@@ -12558,21 +12037,8 @@
       <w:pPr>
         <w:keepNext/>
       </w:pPr>
-      <w:proofErr w:type="spellStart"/>
-      <w:r>
-        <w:t>TTL</w:t>
-      </w:r>
-      <w:proofErr w:type="spellEnd"/>
-      <w:r>
-        <w:t xml:space="preserve"> for each </w:t>
-      </w:r>
-      <w:proofErr w:type="spellStart"/>
-      <w:r>
-        <w:t>DNSSEC</w:t>
-      </w:r>
-      <w:proofErr w:type="spellEnd"/>
-      <w:r>
-        <w:t xml:space="preserve"> Resource Record in seconds:</w:t>
+      <w:r>
+        <w:t>TTL for each DNSSEC Resource Record in seconds:</w:t>
       </w:r>
     </w:p>
     <w:tbl>
@@ -12611,7 +12077,6 @@
                 <w:sz w:val="18"/>
               </w:rPr>
             </w:pPr>
-            <w:proofErr w:type="spellStart"/>
             <w:r>
               <w:rPr>
                 <w:b/>
@@ -12619,7 +12084,6 @@
               </w:rPr>
               <w:t>DNSKEY</w:t>
             </w:r>
-            <w:proofErr w:type="spellEnd"/>
           </w:p>
         </w:tc>
         <w:tc>
@@ -12707,7 +12171,6 @@
                 <w:sz w:val="18"/>
               </w:rPr>
             </w:pPr>
-            <w:proofErr w:type="spellStart"/>
             <w:r>
               <w:rPr>
                 <w:b/>
@@ -12715,7 +12178,6 @@
               </w:rPr>
               <w:t>NSEC</w:t>
             </w:r>
-            <w:proofErr w:type="spellEnd"/>
           </w:p>
         </w:tc>
         <w:tc>
@@ -12762,7 +12224,6 @@
                 <w:sz w:val="18"/>
               </w:rPr>
             </w:pPr>
-            <w:proofErr w:type="spellStart"/>
             <w:r>
               <w:rPr>
                 <w:b/>
@@ -12770,7 +12231,6 @@
               </w:rPr>
               <w:t>RRSIG</w:t>
             </w:r>
-            <w:proofErr w:type="spellEnd"/>
           </w:p>
         </w:tc>
         <w:tc>
@@ -12816,15 +12276,7 @@
     </w:p>
     <w:p>
       <w:r>
-        <w:t xml:space="preserve">An audit for </w:t>
-      </w:r>
-      <w:proofErr w:type="spellStart"/>
-      <w:r>
-        <w:t>DNSSEC</w:t>
-      </w:r>
-      <w:proofErr w:type="spellEnd"/>
-      <w:r>
-        <w:t xml:space="preserve"> operations is performed annually in </w:t>
+        <w:t xml:space="preserve">An audit for DNSSEC operations is performed annually in </w:t>
       </w:r>
       <w:r>
         <w:t>in conjunction</w:t>
@@ -12965,15 +12417,7 @@
         <w:t>Services’</w:t>
       </w:r>
       <w:r>
-        <w:t xml:space="preserve"> annual Compliance Audit includes all </w:t>
-      </w:r>
-      <w:proofErr w:type="spellStart"/>
-      <w:r>
-        <w:t>DNSSEC</w:t>
-      </w:r>
-      <w:proofErr w:type="spellEnd"/>
-      <w:r>
-        <w:t xml:space="preserve"> tasks as stated in Section </w:t>
+        <w:t xml:space="preserve"> annual Compliance Audit includes all DNSSEC tasks as stated in Section </w:t>
       </w:r>
       <w:r>
         <w:fldChar w:fldCharType="begin"/>
@@ -13117,15 +12561,7 @@
         <w:pStyle w:val="BulletedList"/>
       </w:pPr>
       <w:r>
-        <w:t xml:space="preserve">Secure </w:t>
-      </w:r>
-      <w:proofErr w:type="spellStart"/>
-      <w:r>
-        <w:t>DNSSEC</w:t>
-      </w:r>
-      <w:proofErr w:type="spellEnd"/>
-      <w:r>
-        <w:t xml:space="preserve"> information</w:t>
+        <w:t>Secure DNSSEC information</w:t>
       </w:r>
     </w:p>
     <w:p>
@@ -13173,15 +12609,7 @@
     </w:p>
     <w:p>
       <w:r>
-        <w:t xml:space="preserve">Information that is classified as public as part of the </w:t>
-      </w:r>
-      <w:proofErr w:type="spellStart"/>
-      <w:r>
-        <w:t>DNSSEC</w:t>
-      </w:r>
-      <w:proofErr w:type="spellEnd"/>
-      <w:r>
-        <w:t xml:space="preserve"> extensions to DNS are considered to be public by </w:t>
+        <w:t xml:space="preserve">Information that is classified as public as part of the DNSSEC extensions to DNS are considered to be public by </w:t>
       </w:r>
       <w:r>
         <w:t>ARI Registry Services</w:t>
@@ -13331,16 +12759,11 @@
       <w:r>
         <w:t xml:space="preserve"> in connection with or arising out of this </w:t>
       </w:r>
-      <w:proofErr w:type="spellStart"/>
       <w:r>
         <w:t>D</w:t>
       </w:r>
       <w:r>
-        <w:t>NSSEC</w:t>
-      </w:r>
-      <w:proofErr w:type="spellEnd"/>
-      <w:r>
-        <w:t xml:space="preserve"> </w:t>
+        <w:t xml:space="preserve">NSSEC </w:t>
       </w:r>
       <w:r>
         <w:t>P</w:t>
@@ -13391,13 +12814,8 @@
       <w:r>
         <w:t xml:space="preserve">This </w:t>
       </w:r>
-      <w:proofErr w:type="spellStart"/>
-      <w:r>
-        <w:t>DNSSEC</w:t>
-      </w:r>
-      <w:proofErr w:type="spellEnd"/>
-      <w:r>
-        <w:t xml:space="preserve"> Practice Statement </w:t>
+      <w:r>
+        <w:t xml:space="preserve">DNSSEC Practice Statement </w:t>
       </w:r>
       <w:r>
         <w:t>becomes effective upon publication with the most current version being published</w:t>
@@ -13421,13 +12839,8 @@
       <w:r>
         <w:t xml:space="preserve">This </w:t>
       </w:r>
-      <w:proofErr w:type="spellStart"/>
-      <w:r>
-        <w:t>DNSSEC</w:t>
-      </w:r>
-      <w:proofErr w:type="spellEnd"/>
-      <w:r>
-        <w:t xml:space="preserve"> Practice Statement </w:t>
+      <w:r>
+        <w:t xml:space="preserve">DNSSEC Practice Statement </w:t>
       </w:r>
       <w:r>
         <w:t xml:space="preserve">will </w:t>
@@ -13450,15 +12863,7 @@
     </w:p>
     <w:p>
       <w:r>
-        <w:t xml:space="preserve">Disputes among </w:t>
-      </w:r>
-      <w:proofErr w:type="spellStart"/>
-      <w:r>
-        <w:t>DNSSEC</w:t>
-      </w:r>
-      <w:proofErr w:type="spellEnd"/>
-      <w:r>
-        <w:t xml:space="preserve"> participants shall be resolved pursuant to provisions in the applicable agreements among the parties. </w:t>
+        <w:t xml:space="preserve">Disputes among DNSSEC participants shall be resolved pursuant to provisions in the applicable agreements among the parties. </w:t>
       </w:r>
     </w:p>
     <w:p>
@@ -13494,13 +12899,8 @@
       <w:r>
         <w:t xml:space="preserve">Subject to the foregoing, any legal action in relation to this </w:t>
       </w:r>
-      <w:proofErr w:type="spellStart"/>
-      <w:r>
-        <w:t>DNSSEC</w:t>
-      </w:r>
-      <w:proofErr w:type="spellEnd"/>
-      <w:r>
-        <w:t xml:space="preserve"> Practice Statement </w:t>
+      <w:r>
+        <w:t xml:space="preserve">DNSSEC Practice Statement </w:t>
       </w:r>
       <w:r>
         <w:t>against any party or its property may be brought in any court of competent jurisdiction in the State of Victoria, Australia and the parties irrevocably, generally and unconditionally submit to the nonexclusive jurisdiction of any court specified in this provision in relation to both itself and its property.</w:t>
@@ -13518,13 +12918,8 @@
       <w:r>
         <w:t xml:space="preserve">This </w:t>
       </w:r>
-      <w:proofErr w:type="spellStart"/>
-      <w:r>
-        <w:t>DNSSEC</w:t>
-      </w:r>
-      <w:proofErr w:type="spellEnd"/>
-      <w:r>
-        <w:t xml:space="preserve"> Practice Statement</w:t>
+      <w:r>
+        <w:t>DNSSEC Practice Statement</w:t>
       </w:r>
       <w:r>
         <w:t xml:space="preserve"> shall be </w:t>
@@ -14722,27 +14117,14 @@
                           <w:pPr>
                             <w:pStyle w:val="Classification"/>
                           </w:pPr>
-                          <w:r>
-                            <w:fldChar w:fldCharType="begin"/>
-                          </w:r>
-                          <w:r>
-                            <w:instrText xml:space="preserve"> STYLEREF  "Document Classification" </w:instrText>
-                          </w:r>
-                          <w:r>
-                            <w:fldChar w:fldCharType="separate"/>
-                          </w:r>
-                          <w:r>
-                            <w:rPr>
-                              <w:noProof/>
-                            </w:rPr>
-                            <w:t>Confidential</w:t>
-                          </w:r>
-                          <w:r>
-                            <w:rPr>
-                              <w:noProof/>
-                            </w:rPr>
-                            <w:fldChar w:fldCharType="end"/>
-                          </w:r>
+                          <w:fldSimple w:instr=" STYLEREF  &quot;Document Classification&quot; ">
+                            <w:r>
+                              <w:rPr>
+                                <w:noProof/>
+                              </w:rPr>
+                              <w:t>Confidential</w:t>
+                            </w:r>
+                          </w:fldSimple>
                         </w:p>
                       </w:txbxContent>
                     </wps:txbx>
@@ -14763,6 +14145,10 @@
         </mc:Choice>
         <mc:Fallback>
           <w:pict>
+            <v:shapetype id="_x0000_t202" coordsize="21600,21600" o:spt="202" path="m,l,21600r21600,l21600,xe">
+              <v:stroke joinstyle="miter"/>
+              <v:path gradientshapeok="t" o:connecttype="rect"/>
+            </v:shapetype>
             <v:shape id="_x0000_s1027" type="#_x0000_t202" style="position:absolute;left:0;text-align:left;margin-left:0;margin-top:12.75pt;width:283.45pt;height:304.5pt;z-index:251795456;visibility:visible;mso-wrap-style:square;mso-width-percent:1000;mso-height-percent:0;mso-wrap-distance-left:9pt;mso-wrap-distance-top:0;mso-wrap-distance-right:9pt;mso-wrap-distance-bottom:0;mso-position-horizontal:center;mso-position-horizontal-relative:page;mso-position-vertical:absolute;mso-position-vertical-relative:text;mso-width-percent:1000;mso-height-percent:0;mso-width-relative:margin;mso-height-relative:margin;v-text-anchor:top" o:gfxdata="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" filled="f" stroked="f">
               <v:textbox style="mso-fit-shape-to-text:t">
                 <w:txbxContent>
@@ -14770,27 +14156,14 @@
                     <w:pPr>
                       <w:pStyle w:val="Classification"/>
                     </w:pPr>
-                    <w:r>
-                      <w:fldChar w:fldCharType="begin"/>
-                    </w:r>
-                    <w:r>
-                      <w:instrText xml:space="preserve"> STYLEREF  "Document Classification" </w:instrText>
-                    </w:r>
-                    <w:r>
-                      <w:fldChar w:fldCharType="separate"/>
-                    </w:r>
-                    <w:r>
-                      <w:rPr>
-                        <w:noProof/>
-                      </w:rPr>
-                      <w:t>Confidential</w:t>
-                    </w:r>
-                    <w:r>
-                      <w:rPr>
-                        <w:noProof/>
-                      </w:rPr>
-                      <w:fldChar w:fldCharType="end"/>
-                    </w:r>
+                    <w:fldSimple w:instr=" STYLEREF  &quot;Document Classification&quot; ">
+                      <w:r>
+                        <w:rPr>
+                          <w:noProof/>
+                        </w:rPr>
+                        <w:t>Confidential</w:t>
+                      </w:r>
+                    </w:fldSimple>
                   </w:p>
                 </w:txbxContent>
               </v:textbox>
@@ -15087,27 +14460,14 @@
                               <w:pPr>
                                 <w:pStyle w:val="Classification"/>
                               </w:pPr>
-                              <w:r>
-                                <w:fldChar w:fldCharType="begin"/>
-                              </w:r>
-                              <w:r>
-                                <w:instrText xml:space="preserve"> STYLEREF  "Document Classification" </w:instrText>
-                              </w:r>
-                              <w:r>
-                                <w:fldChar w:fldCharType="separate"/>
-                              </w:r>
-                              <w:r>
-                                <w:rPr>
-                                  <w:noProof/>
-                                </w:rPr>
-                                <w:t>Confidential</w:t>
-                              </w:r>
-                              <w:r>
-                                <w:rPr>
-                                  <w:noProof/>
-                                </w:rPr>
-                                <w:fldChar w:fldCharType="end"/>
-                              </w:r>
+                              <w:fldSimple w:instr=" STYLEREF  &quot;Document Classification&quot; ">
+                                <w:r>
+                                  <w:rPr>
+                                    <w:noProof/>
+                                  </w:rPr>
+                                  <w:t>Public</w:t>
+                                </w:r>
+                              </w:fldSimple>
                             </w:p>
                           </w:txbxContent>
                         </wps:txbx>
@@ -15128,6 +14488,10 @@
             </mc:Choice>
             <mc:Fallback>
               <w:pict>
+                <v:shapetype id="_x0000_t202" coordsize="21600,21600" o:spt="202" path="m,l,21600r21600,l21600,xe">
+                  <v:stroke joinstyle="miter"/>
+                  <v:path gradientshapeok="t" o:connecttype="rect"/>
+                </v:shapetype>
                 <v:shape id="_x0000_s1029" type="#_x0000_t202" style="position:absolute;left:0;text-align:left;margin-left:0;margin-top:12.75pt;width:283.45pt;height:304.5pt;z-index:251793408;visibility:visible;mso-wrap-style:square;mso-width-percent:1000;mso-height-percent:0;mso-wrap-distance-left:9pt;mso-wrap-distance-top:0;mso-wrap-distance-right:9pt;mso-wrap-distance-bottom:0;mso-position-horizontal:center;mso-position-horizontal-relative:page;mso-position-vertical:absolute;mso-position-vertical-relative:text;mso-width-percent:1000;mso-height-percent:0;mso-width-relative:margin;mso-height-relative:margin;v-text-anchor:top" o:gfxdata="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" filled="f" stroked="f">
                   <v:textbox style="mso-fit-shape-to-text:t">
                     <w:txbxContent>
@@ -15135,27 +14499,14 @@
                         <w:pPr>
                           <w:pStyle w:val="Classification"/>
                         </w:pPr>
-                        <w:r>
-                          <w:fldChar w:fldCharType="begin"/>
-                        </w:r>
-                        <w:r>
-                          <w:instrText xml:space="preserve"> STYLEREF  "Document Classification" </w:instrText>
-                        </w:r>
-                        <w:r>
-                          <w:fldChar w:fldCharType="separate"/>
-                        </w:r>
-                        <w:r>
-                          <w:rPr>
-                            <w:noProof/>
-                          </w:rPr>
-                          <w:t>Confidential</w:t>
-                        </w:r>
-                        <w:r>
-                          <w:rPr>
-                            <w:noProof/>
-                          </w:rPr>
-                          <w:fldChar w:fldCharType="end"/>
-                        </w:r>
+                        <w:fldSimple w:instr=" STYLEREF  &quot;Document Classification&quot; ">
+                          <w:r>
+                            <w:rPr>
+                              <w:noProof/>
+                            </w:rPr>
+                            <w:t>Public</w:t>
+                          </w:r>
+                        </w:fldSimple>
                       </w:p>
                     </w:txbxContent>
                   </v:textbox>
@@ -15777,27 +15128,14 @@
                           <w:pPr>
                             <w:pStyle w:val="Classification"/>
                           </w:pPr>
-                          <w:r>
-                            <w:fldChar w:fldCharType="begin"/>
-                          </w:r>
-                          <w:r>
-                            <w:instrText xml:space="preserve"> STYLEREF  "Document Classification" </w:instrText>
-                          </w:r>
-                          <w:r>
-                            <w:fldChar w:fldCharType="separate"/>
-                          </w:r>
-                          <w:r>
-                            <w:rPr>
-                              <w:noProof/>
-                            </w:rPr>
-                            <w:t>Confidential</w:t>
-                          </w:r>
-                          <w:r>
-                            <w:rPr>
-                              <w:noProof/>
-                            </w:rPr>
-                            <w:fldChar w:fldCharType="end"/>
-                          </w:r>
+                          <w:fldSimple w:instr=" STYLEREF  &quot;Document Classification&quot; ">
+                            <w:r>
+                              <w:rPr>
+                                <w:noProof/>
+                              </w:rPr>
+                              <w:t>Confidential</w:t>
+                            </w:r>
+                          </w:fldSimple>
                         </w:p>
                       </w:txbxContent>
                     </wps:txbx>
@@ -15818,6 +15156,10 @@
         </mc:Choice>
         <mc:Fallback>
           <w:pict>
+            <v:shapetype id="_x0000_t202" coordsize="21600,21600" o:spt="202" path="m,l,21600r21600,l21600,xe">
+              <v:stroke joinstyle="miter"/>
+              <v:path gradientshapeok="t" o:connecttype="rect"/>
+            </v:shapetype>
             <v:shape id="_x0000_s1035" type="#_x0000_t202" style="position:absolute;left:0;text-align:left;margin-left:0;margin-top:12.75pt;width:283.45pt;height:304.5pt;z-index:251799552;visibility:visible;mso-wrap-style:square;mso-width-percent:1000;mso-height-percent:0;mso-wrap-distance-left:9pt;mso-wrap-distance-top:0;mso-wrap-distance-right:9pt;mso-wrap-distance-bottom:0;mso-position-horizontal:center;mso-position-horizontal-relative:page;mso-position-vertical:absolute;mso-position-vertical-relative:text;mso-width-percent:1000;mso-height-percent:0;mso-width-relative:margin;mso-height-relative:margin;v-text-anchor:top" o:gfxdata="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" filled="f" stroked="f">
               <v:textbox style="mso-fit-shape-to-text:t">
                 <w:txbxContent>
@@ -15825,27 +15167,14 @@
                     <w:pPr>
                       <w:pStyle w:val="Classification"/>
                     </w:pPr>
-                    <w:r>
-                      <w:fldChar w:fldCharType="begin"/>
-                    </w:r>
-                    <w:r>
-                      <w:instrText xml:space="preserve"> STYLEREF  "Document Classification" </w:instrText>
-                    </w:r>
-                    <w:r>
-                      <w:fldChar w:fldCharType="separate"/>
-                    </w:r>
-                    <w:r>
-                      <w:rPr>
-                        <w:noProof/>
-                      </w:rPr>
-                      <w:t>Confidential</w:t>
-                    </w:r>
-                    <w:r>
-                      <w:rPr>
-                        <w:noProof/>
-                      </w:rPr>
-                      <w:fldChar w:fldCharType="end"/>
-                    </w:r>
+                    <w:fldSimple w:instr=" STYLEREF  &quot;Document Classification&quot; ">
+                      <w:r>
+                        <w:rPr>
+                          <w:noProof/>
+                        </w:rPr>
+                        <w:t>Confidential</w:t>
+                      </w:r>
+                    </w:fldSimple>
                   </w:p>
                 </w:txbxContent>
               </v:textbox>
@@ -16145,27 +15474,14 @@
                               <w:pPr>
                                 <w:pStyle w:val="Classification"/>
                               </w:pPr>
-                              <w:r>
-                                <w:fldChar w:fldCharType="begin"/>
-                              </w:r>
-                              <w:r>
-                                <w:instrText xml:space="preserve"> STYLEREF  "Document Classification" </w:instrText>
-                              </w:r>
-                              <w:r>
-                                <w:fldChar w:fldCharType="separate"/>
-                              </w:r>
-                              <w:r>
-                                <w:rPr>
-                                  <w:noProof/>
-                                </w:rPr>
-                                <w:t>Confidential</w:t>
-                              </w:r>
-                              <w:r>
-                                <w:rPr>
-                                  <w:noProof/>
-                                </w:rPr>
-                                <w:fldChar w:fldCharType="end"/>
-                              </w:r>
+                              <w:fldSimple w:instr=" STYLEREF  &quot;Document Classification&quot; ">
+                                <w:r>
+                                  <w:rPr>
+                                    <w:noProof/>
+                                  </w:rPr>
+                                  <w:t>Confidential</w:t>
+                                </w:r>
+                              </w:fldSimple>
                             </w:p>
                           </w:txbxContent>
                         </wps:txbx>
@@ -16186,6 +15502,10 @@
             </mc:Choice>
             <mc:Fallback>
               <w:pict>
+                <v:shapetype id="_x0000_t202" coordsize="21600,21600" o:spt="202" path="m,l,21600r21600,l21600,xe">
+                  <v:stroke joinstyle="miter"/>
+                  <v:path gradientshapeok="t" o:connecttype="rect"/>
+                </v:shapetype>
                 <v:shape id="_x0000_s1037" type="#_x0000_t202" style="position:absolute;left:0;text-align:left;margin-left:0;margin-top:12.75pt;width:283.45pt;height:304.5pt;z-index:251797504;visibility:visible;mso-wrap-style:square;mso-width-percent:1000;mso-height-percent:0;mso-wrap-distance-left:9pt;mso-wrap-distance-top:0;mso-wrap-distance-right:9pt;mso-wrap-distance-bottom:0;mso-position-horizontal:center;mso-position-horizontal-relative:page;mso-position-vertical:absolute;mso-position-vertical-relative:text;mso-width-percent:1000;mso-height-percent:0;mso-width-relative:margin;mso-height-relative:margin;v-text-anchor:top" o:gfxdata="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" filled="f" stroked="f">
                   <v:textbox style="mso-fit-shape-to-text:t">
                     <w:txbxContent>
@@ -16193,27 +15513,14 @@
                         <w:pPr>
                           <w:pStyle w:val="Classification"/>
                         </w:pPr>
-                        <w:r>
-                          <w:fldChar w:fldCharType="begin"/>
-                        </w:r>
-                        <w:r>
-                          <w:instrText xml:space="preserve"> STYLEREF  "Document Classification" </w:instrText>
-                        </w:r>
-                        <w:r>
-                          <w:fldChar w:fldCharType="separate"/>
-                        </w:r>
-                        <w:r>
-                          <w:rPr>
-                            <w:noProof/>
-                          </w:rPr>
-                          <w:t>Confidential</w:t>
-                        </w:r>
-                        <w:r>
-                          <w:rPr>
-                            <w:noProof/>
-                          </w:rPr>
-                          <w:fldChar w:fldCharType="end"/>
-                        </w:r>
+                        <w:fldSimple w:instr=" STYLEREF  &quot;Document Classification&quot; ">
+                          <w:r>
+                            <w:rPr>
+                              <w:noProof/>
+                            </w:rPr>
+                            <w:t>Confidential</w:t>
+                          </w:r>
+                        </w:fldSimple>
                       </w:p>
                     </w:txbxContent>
                   </v:textbox>
@@ -16738,27 +16045,14 @@
                               <w:pPr>
                                 <w:pStyle w:val="Classification"/>
                               </w:pPr>
-                              <w:r>
-                                <w:fldChar w:fldCharType="begin"/>
-                              </w:r>
-                              <w:r>
-                                <w:instrText xml:space="preserve"> STYLEREF  "Document Classification" </w:instrText>
-                              </w:r>
-                              <w:r>
-                                <w:fldChar w:fldCharType="separate"/>
-                              </w:r>
-                              <w:r>
-                                <w:rPr>
-                                  <w:noProof/>
-                                </w:rPr>
-                                <w:t>Confidential</w:t>
-                              </w:r>
-                              <w:r>
-                                <w:rPr>
-                                  <w:noProof/>
-                                </w:rPr>
-                                <w:fldChar w:fldCharType="end"/>
-                              </w:r>
+                              <w:fldSimple w:instr=" STYLEREF  &quot;Document Classification&quot; ">
+                                <w:r>
+                                  <w:rPr>
+                                    <w:noProof/>
+                                  </w:rPr>
+                                  <w:t>Confidential</w:t>
+                                </w:r>
+                              </w:fldSimple>
                             </w:p>
                           </w:txbxContent>
                         </wps:txbx>
@@ -16779,6 +16073,10 @@
             </mc:Choice>
             <mc:Fallback>
               <w:pict>
+                <v:shapetype id="_x0000_t202" coordsize="21600,21600" o:spt="202" path="m,l,21600r21600,l21600,xe">
+                  <v:stroke joinstyle="miter"/>
+                  <v:path gradientshapeok="t" o:connecttype="rect"/>
+                </v:shapetype>
                 <v:shape id="_x0000_s1042" type="#_x0000_t202" style="position:absolute;left:0;text-align:left;margin-left:0;margin-top:12.75pt;width:283.45pt;height:304.5pt;z-index:251801600;visibility:visible;mso-wrap-style:square;mso-width-percent:1000;mso-height-percent:0;mso-wrap-distance-left:9pt;mso-wrap-distance-top:0;mso-wrap-distance-right:9pt;mso-wrap-distance-bottom:0;mso-position-horizontal:center;mso-position-horizontal-relative:page;mso-position-vertical:absolute;mso-position-vertical-relative:text;mso-width-percent:1000;mso-height-percent:0;mso-width-relative:margin;mso-height-relative:margin;v-text-anchor:top" o:gfxdata="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" filled="f" stroked="f">
                   <v:textbox style="mso-fit-shape-to-text:t">
                     <w:txbxContent>
@@ -16786,27 +16084,14 @@
                         <w:pPr>
                           <w:pStyle w:val="Classification"/>
                         </w:pPr>
-                        <w:r>
-                          <w:fldChar w:fldCharType="begin"/>
-                        </w:r>
-                        <w:r>
-                          <w:instrText xml:space="preserve"> STYLEREF  "Document Classification" </w:instrText>
-                        </w:r>
-                        <w:r>
-                          <w:fldChar w:fldCharType="separate"/>
-                        </w:r>
-                        <w:r>
-                          <w:rPr>
-                            <w:noProof/>
-                          </w:rPr>
-                          <w:t>Confidential</w:t>
-                        </w:r>
-                        <w:r>
-                          <w:rPr>
-                            <w:noProof/>
-                          </w:rPr>
-                          <w:fldChar w:fldCharType="end"/>
-                        </w:r>
+                        <w:fldSimple w:instr=" STYLEREF  &quot;Document Classification&quot; ">
+                          <w:r>
+                            <w:rPr>
+                              <w:noProof/>
+                            </w:rPr>
+                            <w:t>Confidential</w:t>
+                          </w:r>
+                        </w:fldSimple>
                       </w:p>
                     </w:txbxContent>
                   </v:textbox>
@@ -17377,27 +16662,14 @@
         <w:noProof/>
       </w:rPr>
     </w:pPr>
-    <w:r>
-      <w:fldChar w:fldCharType="begin"/>
-    </w:r>
-    <w:r>
-      <w:instrText xml:space="preserve"> STYLEREF  "Document Title" </w:instrText>
-    </w:r>
-    <w:r>
-      <w:fldChar w:fldCharType="separate"/>
-    </w:r>
-    <w:r>
-      <w:rPr>
-        <w:noProof/>
-      </w:rPr>
-      <w:t>DNSSEC Practice Statement – Reseller</w:t>
-    </w:r>
-    <w:r>
-      <w:rPr>
-        <w:noProof/>
-      </w:rPr>
-      <w:fldChar w:fldCharType="end"/>
-    </w:r>
+    <w:fldSimple w:instr=" STYLEREF  &quot;Document Title&quot; ">
+      <w:r>
+        <w:rPr>
+          <w:noProof/>
+        </w:rPr>
+        <w:t>DNSSEC Practice Statement – Reseller</w:t>
+      </w:r>
+    </w:fldSimple>
   </w:p>
   <w:p>
     <w:pPr>
@@ -17430,6 +16702,7 @@
           <w:docPartUnique/>
         </w:docPartObj>
       </w:sdtPr>
+      <w:sdtEndPr/>
       <w:sdtContent/>
     </w:sdt>
     <w:r>
@@ -17633,27 +16906,14 @@
         <w:noProof/>
       </w:rPr>
     </w:pPr>
-    <w:r>
-      <w:fldChar w:fldCharType="begin"/>
-    </w:r>
-    <w:r>
-      <w:instrText xml:space="preserve"> STYLEREF  "Document Title" </w:instrText>
-    </w:r>
-    <w:r>
-      <w:fldChar w:fldCharType="separate"/>
-    </w:r>
-    <w:r>
-      <w:rPr>
-        <w:noProof/>
-      </w:rPr>
-      <w:t>DNSSEC Practice Statement – Reseller</w:t>
-    </w:r>
-    <w:r>
-      <w:rPr>
-        <w:noProof/>
-      </w:rPr>
-      <w:fldChar w:fldCharType="end"/>
-    </w:r>
+    <w:fldSimple w:instr=" STYLEREF  &quot;Document Title&quot; ">
+      <w:r>
+        <w:rPr>
+          <w:noProof/>
+        </w:rPr>
+        <w:t>DNSSEC Practice Statement – Reseller</w:t>
+      </w:r>
+    </w:fldSimple>
   </w:p>
   <w:p>
     <w:pPr>
@@ -17686,6 +16946,7 @@
           <w:docPartUnique/>
         </w:docPartObj>
       </w:sdtPr>
+      <w:sdtEndPr/>
       <w:sdtContent/>
     </w:sdt>
     <w:r>
@@ -17730,27 +16991,14 @@
     <w:pPr>
       <w:pStyle w:val="Header"/>
     </w:pPr>
-    <w:r>
-      <w:fldChar w:fldCharType="begin"/>
-    </w:r>
-    <w:r>
-      <w:instrText xml:space="preserve"> STYLEREF  "Document Title" </w:instrText>
-    </w:r>
-    <w:r>
-      <w:fldChar w:fldCharType="separate"/>
-    </w:r>
-    <w:r>
-      <w:rPr>
-        <w:noProof/>
-      </w:rPr>
-      <w:t>DNSSEC Practice Statement – Reseller</w:t>
-    </w:r>
-    <w:r>
-      <w:rPr>
-        <w:noProof/>
-      </w:rPr>
-      <w:fldChar w:fldCharType="end"/>
-    </w:r>
+    <w:fldSimple w:instr=" STYLEREF  &quot;Document Title&quot; ">
+      <w:r>
+        <w:rPr>
+          <w:noProof/>
+        </w:rPr>
+        <w:t>DNSSEC Practice Statement – Reseller</w:t>
+      </w:r>
+    </w:fldSimple>
   </w:p>
 </w:hdr>
 </file>
@@ -17769,6 +17017,7 @@
           <w:docPartUnique/>
         </w:docPartObj>
       </w:sdtPr>
+      <w:sdtEndPr/>
       <w:sdtContent/>
     </w:sdt>
     <w:r>
@@ -17925,6 +17174,7 @@
           <w:docPartUnique/>
         </w:docPartObj>
       </w:sdtPr>
+      <w:sdtEndPr/>
       <w:sdtContent/>
     </w:sdt>
   </w:p>
@@ -17945,6 +17195,7 @@
           <w:docPartUnique/>
         </w:docPartObj>
       </w:sdtPr>
+      <w:sdtEndPr/>
       <w:sdtContent/>
     </w:sdt>
     <w:r>
@@ -24712,8 +23963,9 @@
     <w:panose1 w:val="020B0604030504040204"/>
     <w:charset w:val="00"/>
     <w:family w:val="swiss"/>
+    <w:notTrueType/>
     <w:pitch w:val="variable"/>
-    <w:sig w:usb0="E1002EFF" w:usb1="C000605B" w:usb2="00000029" w:usb3="00000000" w:csb0="000101FF" w:csb1="00000000"/>
+    <w:sig w:usb0="00000003" w:usb1="00000000" w:usb2="00000000" w:usb3="00000000" w:csb0="00000001" w:csb1="00000000"/>
   </w:font>
   <w:font w:name="Cambria">
     <w:panose1 w:val="02040503050406030204"/>
@@ -24750,6 +24002,7 @@
     <w:rsid w:val="00976314"/>
     <w:rsid w:val="00D66487"/>
     <w:rsid w:val="00DC33FE"/>
+    <w:rsid w:val="00ED3CFA"/>
     <w:rsid w:val="00F35B02"/>
   </w:rsids>
   <m:mathPr>
@@ -25473,7 +24726,7 @@
 </file>
 
 <file path=customXml/itemProps1.xml><?xml version="1.0" encoding="utf-8"?>
-<ds:datastoreItem xmlns:ds="http://schemas.openxmlformats.org/officeDocument/2006/customXml" ds:itemID="{8DFE1F6F-C5E5-4ED3-9C41-673F53E9BB2F}">
+<ds:datastoreItem xmlns:ds="http://schemas.openxmlformats.org/officeDocument/2006/customXml" ds:itemID="{1B07C269-32A4-41DB-8F97-CEE1ACF19ADB}">
   <ds:schemaRefs>
     <ds:schemaRef ds:uri="http://schemas.openxmlformats.org/officeDocument/2006/bibliography"/>
   </ds:schemaRefs>

</xml_diff>